<commit_message>
re-upload meeting notes #9 due to date error
incorrect dates in notes, fixed to reflect accurate meeting times/dates held
</commit_message>
<xml_diff>
--- a/A3/Meeting Notes/A3-5 Meeting and Action Notes #9 25.05.2021.docx
+++ b/A3/Meeting Notes/A3-5 Meeting and Action Notes #9 25.05.2021.docx
@@ -75,17 +75,27 @@
           <w:sz w:val="22"/>
           <w:szCs w:val="22"/>
         </w:rPr>
-        <w:t>Tuesday</w:t>
-      </w:r>
-      <w:r>
-        <w:rPr>
-          <w:rStyle w:val="normaltextrun"/>
-          <w:rFonts w:ascii="Arial" w:hAnsi="Arial" w:cs="Arial"/>
-          <w:color w:val="000000"/>
-          <w:sz w:val="22"/>
-          <w:szCs w:val="22"/>
-        </w:rPr>
-        <w:t xml:space="preserve"> 29/</w:t>
+        <w:t>Tuesday 2</w:t>
+      </w:r>
+      <w:r>
+        <w:rPr>
+          <w:rStyle w:val="normaltextrun"/>
+          <w:rFonts w:ascii="Arial" w:hAnsi="Arial" w:cs="Arial"/>
+          <w:color w:val="000000"/>
+          <w:sz w:val="22"/>
+          <w:szCs w:val="22"/>
+        </w:rPr>
+        <w:t>5</w:t>
+      </w:r>
+      <w:r>
+        <w:rPr>
+          <w:rStyle w:val="normaltextrun"/>
+          <w:rFonts w:ascii="Arial" w:hAnsi="Arial" w:cs="Arial"/>
+          <w:color w:val="000000"/>
+          <w:sz w:val="22"/>
+          <w:szCs w:val="22"/>
+        </w:rPr>
+        <w:t>/</w:t>
       </w:r>
       <w:r>
         <w:rPr>
@@ -198,17 +208,7 @@
           <w:sz w:val="22"/>
           <w:szCs w:val="22"/>
         </w:rPr>
-        <w:t>1</w:t>
-      </w:r>
-      <w:r>
-        <w:rPr>
-          <w:rStyle w:val="normaltextrun"/>
-          <w:rFonts w:ascii="Arial" w:hAnsi="Arial" w:cs="Arial"/>
-          <w:color w:val="000000"/>
-          <w:sz w:val="22"/>
-          <w:szCs w:val="22"/>
-        </w:rPr>
-        <w:t>4</w:t>
+        <w:t>14</w:t>
       </w:r>
       <w:r>
         <w:rPr>
@@ -2528,19 +2528,8 @@
           <w:sz w:val="22"/>
           <w:szCs w:val="22"/>
         </w:rPr>
-        <w:t xml:space="preserve">justify </w:t>
-      </w:r>
-      <w:proofErr w:type="gramStart"/>
-      <w:r>
-        <w:rPr>
-          <w:rStyle w:val="normaltextrun"/>
-          <w:rFonts w:ascii="Arial" w:hAnsi="Arial" w:cs="Arial"/>
-          <w:sz w:val="22"/>
-          <w:szCs w:val="22"/>
-        </w:rPr>
-        <w:t>roles</w:t>
-      </w:r>
-      <w:proofErr w:type="gramEnd"/>
+        <w:t>justify roles</w:t>
+      </w:r>
     </w:p>
     <w:p>
       <w:pPr>
@@ -4335,6 +4324,7 @@
     <w:lsdException w:name="HTML Sample" w:semiHidden="1" w:unhideWhenUsed="1"/>
     <w:lsdException w:name="HTML Typewriter" w:semiHidden="1" w:unhideWhenUsed="1"/>
     <w:lsdException w:name="HTML Variable" w:semiHidden="1" w:unhideWhenUsed="1"/>
+    <w:lsdException w:name="Normal Table" w:semiHidden="1" w:unhideWhenUsed="1"/>
     <w:lsdException w:name="annotation subject" w:semiHidden="1" w:unhideWhenUsed="1"/>
     <w:lsdException w:name="No List" w:semiHidden="1" w:unhideWhenUsed="1"/>
     <w:lsdException w:name="Outline List 1" w:semiHidden="1" w:unhideWhenUsed="1"/>
@@ -4381,8 +4371,10 @@
     <w:lsdException w:name="Table Subtle 2" w:semiHidden="1" w:unhideWhenUsed="1"/>
     <w:lsdException w:name="Table Web 1" w:semiHidden="1" w:unhideWhenUsed="1"/>
     <w:lsdException w:name="Table Web 2" w:semiHidden="1" w:unhideWhenUsed="1"/>
+    <w:lsdException w:name="Table Web 3" w:semiHidden="1" w:unhideWhenUsed="1"/>
     <w:lsdException w:name="Balloon Text" w:semiHidden="1" w:unhideWhenUsed="1"/>
     <w:lsdException w:name="Table Grid" w:uiPriority="39"/>
+    <w:lsdException w:name="Table Theme" w:semiHidden="1" w:unhideWhenUsed="1"/>
     <w:lsdException w:name="Placeholder Text" w:semiHidden="1"/>
     <w:lsdException w:name="No Spacing" w:uiPriority="1" w:qFormat="1"/>
     <w:lsdException w:name="Light Shading" w:uiPriority="60"/>

</xml_diff>